<commit_message>
update some documentation files
</commit_message>
<xml_diff>
--- a/01-Definition/01-Definition.docx
+++ b/01-Definition/01-Definition.docx
@@ -936,6 +936,8 @@
         </w:rPr>
         <w:t>Have control of the merchandise.</w:t>
       </w:r>
+      <w:bookmarkStart w:id="0" w:name="_GoBack"/>
+      <w:bookmarkEnd w:id="0"/>
     </w:p>
     <w:p>
       <w:pPr>
@@ -1033,26 +1035,24 @@
     <w:p>
       <w:pPr>
         <w:spacing w:after="0" w:line="240" w:lineRule="auto"/>
-        <w:rPr>
-          <w:rFonts w:ascii="Times New Roman" w:eastAsia="Times New Roman" w:hAnsi="Times New Roman" w:cs="Times New Roman"/>
-          <w:sz w:val="24"/>
-          <w:szCs w:val="24"/>
-          <w:lang w:val="en-US" w:eastAsia="es-EC"/>
-        </w:rPr>
-      </w:pPr>
-      <w:r>
-        <w:rPr>
-          <w:rFonts w:ascii="Arial" w:hAnsi="Arial" w:cs="Arial"/>
+        <w:ind w:hanging="1276"/>
+        <w:rPr>
+          <w:rFonts w:ascii="Times New Roman" w:eastAsia="Times New Roman" w:hAnsi="Times New Roman" w:cs="Times New Roman"/>
+          <w:sz w:val="24"/>
+          <w:szCs w:val="24"/>
+          <w:lang w:val="en-US" w:eastAsia="es-EC"/>
+        </w:rPr>
+      </w:pPr>
+      <w:r>
+        <w:rPr>
           <w:noProof/>
-          <w:color w:val="000000"/>
-          <w:bdr w:val="none" w:sz="0" w:space="0" w:color="auto" w:frame="1"/>
         </w:rPr>
         <w:lastRenderedPageBreak/>
         <w:drawing>
           <wp:inline distT="0" distB="0" distL="0" distR="0">
-            <wp:extent cx="5400040" cy="3832225"/>
-            <wp:effectExtent l="0" t="0" r="0" b="0"/>
-            <wp:docPr id="4" name="Imagen 4"/>
+            <wp:extent cx="7003887" cy="3907155"/>
+            <wp:effectExtent l="0" t="0" r="6985" b="0"/>
+            <wp:docPr id="6" name="Imagen 6"/>
             <wp:cNvGraphicFramePr>
               <a:graphicFrameLocks xmlns:a="http://schemas.openxmlformats.org/drawingml/2006/main" noChangeAspect="1"/>
             </wp:cNvGraphicFramePr>
@@ -1081,7 +1081,7 @@
                   <pic:spPr bwMode="auto">
                     <a:xfrm>
                       <a:off x="0" y="0"/>
-                      <a:ext cx="5400040" cy="3832225"/>
+                      <a:ext cx="7044021" cy="3929544"/>
                     </a:xfrm>
                     <a:prstGeom prst="rect">
                       <a:avLst/>
@@ -1097,8 +1097,6 @@
           </wp:inline>
         </w:drawing>
       </w:r>
-      <w:bookmarkStart w:id="0" w:name="_GoBack"/>
-      <w:bookmarkEnd w:id="0"/>
     </w:p>
     <w:p>
       <w:pPr>
@@ -1150,26 +1148,23 @@
     <w:p>
       <w:pPr>
         <w:spacing w:after="0" w:line="240" w:lineRule="auto"/>
-        <w:ind w:hanging="851"/>
-        <w:rPr>
-          <w:rFonts w:ascii="Times New Roman" w:eastAsia="Times New Roman" w:hAnsi="Times New Roman" w:cs="Times New Roman"/>
-          <w:sz w:val="24"/>
-          <w:szCs w:val="24"/>
-          <w:lang w:val="en-US" w:eastAsia="es-EC"/>
-        </w:rPr>
-      </w:pPr>
-      <w:r>
-        <w:rPr>
-          <w:rFonts w:ascii="Arial" w:hAnsi="Arial" w:cs="Arial"/>
+        <w:ind w:hanging="1560"/>
+        <w:rPr>
+          <w:rFonts w:ascii="Times New Roman" w:eastAsia="Times New Roman" w:hAnsi="Times New Roman" w:cs="Times New Roman"/>
+          <w:sz w:val="24"/>
+          <w:szCs w:val="24"/>
+          <w:lang w:val="en-US" w:eastAsia="es-EC"/>
+        </w:rPr>
+      </w:pPr>
+      <w:r>
+        <w:rPr>
           <w:noProof/>
-          <w:color w:val="000000"/>
-          <w:bdr w:val="none" w:sz="0" w:space="0" w:color="auto" w:frame="1"/>
         </w:rPr>
         <w:drawing>
           <wp:inline distT="0" distB="0" distL="0" distR="0">
-            <wp:extent cx="6520693" cy="3265714"/>
-            <wp:effectExtent l="0" t="0" r="0" b="0"/>
-            <wp:docPr id="5" name="Imagen 5"/>
+            <wp:extent cx="7311028" cy="3486150"/>
+            <wp:effectExtent l="0" t="0" r="4445" b="0"/>
+            <wp:docPr id="7" name="Imagen 7"/>
             <wp:cNvGraphicFramePr>
               <a:graphicFrameLocks xmlns:a="http://schemas.openxmlformats.org/drawingml/2006/main" noChangeAspect="1"/>
             </wp:cNvGraphicFramePr>
@@ -1198,7 +1193,7 @@
                   <pic:spPr bwMode="auto">
                     <a:xfrm>
                       <a:off x="0" y="0"/>
-                      <a:ext cx="6540717" cy="3275743"/>
+                      <a:ext cx="7325978" cy="3493278"/>
                     </a:xfrm>
                     <a:prstGeom prst="rect">
                       <a:avLst/>
@@ -1216,8 +1211,39 @@
       </w:r>
     </w:p>
     <w:p>
-      <w:pPr>
-        <w:rPr>
+      <w:r>
+        <w:t>Video</w:t>
+      </w:r>
+      <w:r>
+        <w:t>s:</w:t>
+      </w:r>
+    </w:p>
+    <w:p>
+      <w:proofErr w:type="spellStart"/>
+      <w:r>
+        <w:t>Definition</w:t>
+      </w:r>
+      <w:proofErr w:type="spellEnd"/>
+      <w:r>
+        <w:t xml:space="preserve">: </w:t>
+      </w:r>
+    </w:p>
+    <w:p>
+      <w:hyperlink r:id="rId10" w:history="1">
+        <w:r>
+          <w:rPr>
+            <w:rStyle w:val="Hipervnculo"/>
+          </w:rPr>
+          <w:t>https://www.youtube.com/watch?v=d-7smww13Vo</w:t>
+        </w:r>
+      </w:hyperlink>
+    </w:p>
+    <w:p>
+      <w:pPr>
+        <w:rPr>
+          <w:rStyle w:val="Hipervnculo"/>
+          <w:color w:val="auto"/>
+          <w:u w:val="none"/>
           <w:lang w:val="en-US"/>
         </w:rPr>
       </w:pPr>
@@ -1225,28 +1251,23 @@
         <w:rPr>
           <w:lang w:val="en-US"/>
         </w:rPr>
-        <w:t>Video</w:t>
-      </w:r>
-      <w:r>
+        <w:lastRenderedPageBreak/>
+        <w:t>Testing our code:</w:t>
+      </w:r>
+    </w:p>
+    <w:p>
+      <w:pPr>
         <w:rPr>
           <w:lang w:val="en-US"/>
         </w:rPr>
-        <w:t>:</w:t>
-      </w:r>
-    </w:p>
-    <w:p>
-      <w:pPr>
-        <w:rPr>
-          <w:lang w:val="en-US"/>
-        </w:rPr>
-      </w:pPr>
-      <w:hyperlink r:id="rId10" w:history="1">
+      </w:pPr>
+      <w:hyperlink r:id="rId11" w:history="1">
         <w:r>
           <w:rPr>
             <w:rStyle w:val="Hipervnculo"/>
             <w:lang w:val="en-US"/>
           </w:rPr>
-          <w:t>https://www.youtube.com/watch?v=d-7smww13Vo</w:t>
+          <w:t>https://www.youtube.com/watch?v=jrEgnMj-eOY</w:t>
         </w:r>
       </w:hyperlink>
     </w:p>
@@ -2133,7 +2154,6 @@
     <w:name w:val="Hyperlink"/>
     <w:basedOn w:val="Fuentedeprrafopredeter"/>
     <w:uiPriority w:val="99"/>
-    <w:semiHidden/>
     <w:unhideWhenUsed/>
     <w:rsid w:val="00261A67"/>
     <w:rPr>
@@ -2151,6 +2171,18 @@
       <w:ind w:left="720"/>
       <w:contextualSpacing/>
     </w:pPr>
+  </w:style>
+  <w:style w:type="character" w:styleId="Mencinsinresolver">
+    <w:name w:val="Unresolved Mention"/>
+    <w:basedOn w:val="Fuentedeprrafopredeter"/>
+    <w:uiPriority w:val="99"/>
+    <w:semiHidden/>
+    <w:unhideWhenUsed/>
+    <w:rsid w:val="00AF7973"/>
+    <w:rPr>
+      <w:color w:val="605E5C"/>
+      <w:shd w:val="clear" w:color="auto" w:fill="E1DFDD"/>
+    </w:rPr>
   </w:style>
 </w:styles>
 </file>

</xml_diff>